<commit_message>
Initial revision of training document
</commit_message>
<xml_diff>
--- a/Data_Service_Training/GIBCT_DataService_Training.docx
+++ b/Data_Service_Training/GIBCT_DataService_Training.docx
@@ -79,14 +79,14 @@
       <w:tblPr>
         <w:tblStyle w:val="LightList"/>
         <w:tblW w:w="0" w:type="auto"/>
-        <w:tblInd w:w="1458" w:type="dxa"/>
+        <w:tblInd w:w="1008" w:type="dxa"/>
         <w:tblLook w:val="04A0" w:firstRow="1" w:lastRow="0" w:firstColumn="1" w:lastColumn="0" w:noHBand="0" w:noVBand="1"/>
       </w:tblPr>
       <w:tblGrid>
-        <w:gridCol w:w="810"/>
-        <w:gridCol w:w="1170"/>
-        <w:gridCol w:w="1530"/>
-        <w:gridCol w:w="3507"/>
+        <w:gridCol w:w="900"/>
+        <w:gridCol w:w="1800"/>
+        <w:gridCol w:w="1260"/>
+        <w:gridCol w:w="3780"/>
       </w:tblGrid>
       <w:tr>
         <w:trPr>
@@ -95,7 +95,7 @@
         <w:tc>
           <w:tcPr>
             <w:cnfStyle w:val="001000000000" w:firstRow="0" w:lastRow="0" w:firstColumn="1" w:lastColumn="0" w:oddVBand="0" w:evenVBand="0" w:oddHBand="0" w:evenHBand="0" w:firstRowFirstColumn="0" w:firstRowLastColumn="0" w:lastRowFirstColumn="0" w:lastRowLastColumn="0"/>
-            <w:tcW w:w="7017" w:type="dxa"/>
+            <w:tcW w:w="7740" w:type="dxa"/>
             <w:gridSpan w:val="4"/>
             <w:tcBorders>
               <w:bottom w:val="single" w:sz="8" w:space="0" w:color="344664" w:themeColor="text1"/>
@@ -118,7 +118,7 @@
         <w:tc>
           <w:tcPr>
             <w:cnfStyle w:val="001000000000" w:firstRow="0" w:lastRow="0" w:firstColumn="1" w:lastColumn="0" w:oddVBand="0" w:evenVBand="0" w:oddHBand="0" w:evenHBand="0" w:firstRowFirstColumn="0" w:firstRowLastColumn="0" w:lastRowFirstColumn="0" w:lastRowLastColumn="0"/>
-            <w:tcW w:w="810" w:type="dxa"/>
+            <w:tcW w:w="900" w:type="dxa"/>
             <w:tcBorders>
               <w:right w:val="single" w:sz="8" w:space="0" w:color="344664" w:themeColor="text1"/>
             </w:tcBorders>
@@ -132,7 +132,7 @@
         </w:tc>
         <w:tc>
           <w:tcPr>
-            <w:tcW w:w="1170" w:type="dxa"/>
+            <w:tcW w:w="1800" w:type="dxa"/>
             <w:tcBorders>
               <w:left w:val="single" w:sz="8" w:space="0" w:color="344664" w:themeColor="text1"/>
               <w:right w:val="single" w:sz="8" w:space="0" w:color="344664" w:themeColor="text1"/>
@@ -150,7 +150,7 @@
         </w:tc>
         <w:tc>
           <w:tcPr>
-            <w:tcW w:w="1530" w:type="dxa"/>
+            <w:tcW w:w="1260" w:type="dxa"/>
             <w:tcBorders>
               <w:left w:val="single" w:sz="8" w:space="0" w:color="344664" w:themeColor="text1"/>
             </w:tcBorders>
@@ -167,7 +167,7 @@
         </w:tc>
         <w:tc>
           <w:tcPr>
-            <w:tcW w:w="3507" w:type="dxa"/>
+            <w:tcW w:w="3780" w:type="dxa"/>
             <w:tcBorders>
               <w:left w:val="single" w:sz="8" w:space="0" w:color="344664" w:themeColor="text1"/>
             </w:tcBorders>
@@ -187,7 +187,7 @@
         <w:tc>
           <w:tcPr>
             <w:cnfStyle w:val="001000000000" w:firstRow="0" w:lastRow="0" w:firstColumn="1" w:lastColumn="0" w:oddVBand="0" w:evenVBand="0" w:oddHBand="0" w:evenHBand="0" w:firstRowFirstColumn="0" w:firstRowLastColumn="0" w:lastRowFirstColumn="0" w:lastRowLastColumn="0"/>
-            <w:tcW w:w="810" w:type="dxa"/>
+            <w:tcW w:w="900" w:type="dxa"/>
             <w:tcBorders>
               <w:top w:val="single" w:sz="8" w:space="0" w:color="344664" w:themeColor="text1"/>
               <w:bottom w:val="single" w:sz="8" w:space="0" w:color="344664" w:themeColor="text1"/>
@@ -203,7 +203,7 @@
         </w:tc>
         <w:tc>
           <w:tcPr>
-            <w:tcW w:w="1170" w:type="dxa"/>
+            <w:tcW w:w="1800" w:type="dxa"/>
             <w:tcBorders>
               <w:top w:val="single" w:sz="8" w:space="0" w:color="344664" w:themeColor="text1"/>
               <w:left w:val="single" w:sz="8" w:space="0" w:color="344664" w:themeColor="text1"/>
@@ -223,7 +223,7 @@
         </w:tc>
         <w:tc>
           <w:tcPr>
-            <w:tcW w:w="1530" w:type="dxa"/>
+            <w:tcW w:w="1260" w:type="dxa"/>
             <w:tcBorders>
               <w:top w:val="single" w:sz="8" w:space="0" w:color="344664" w:themeColor="text1"/>
               <w:left w:val="single" w:sz="8" w:space="0" w:color="344664" w:themeColor="text1"/>
@@ -242,7 +242,7 @@
         </w:tc>
         <w:tc>
           <w:tcPr>
-            <w:tcW w:w="3507" w:type="dxa"/>
+            <w:tcW w:w="3780" w:type="dxa"/>
             <w:tcBorders>
               <w:top w:val="single" w:sz="8" w:space="0" w:color="344664" w:themeColor="text1"/>
               <w:left w:val="single" w:sz="8" w:space="0" w:color="344664" w:themeColor="text1"/>
@@ -267,7 +267,7 @@
         <w:tc>
           <w:tcPr>
             <w:cnfStyle w:val="001000000000" w:firstRow="0" w:lastRow="0" w:firstColumn="1" w:lastColumn="0" w:oddVBand="0" w:evenVBand="0" w:oddHBand="0" w:evenHBand="0" w:firstRowFirstColumn="0" w:firstRowLastColumn="0" w:lastRowFirstColumn="0" w:lastRowLastColumn="0"/>
-            <w:tcW w:w="810" w:type="dxa"/>
+            <w:tcW w:w="900" w:type="dxa"/>
             <w:tcBorders>
               <w:right w:val="single" w:sz="8" w:space="0" w:color="344664" w:themeColor="text1"/>
             </w:tcBorders>
@@ -281,7 +281,7 @@
         </w:tc>
         <w:tc>
           <w:tcPr>
-            <w:tcW w:w="1170" w:type="dxa"/>
+            <w:tcW w:w="1800" w:type="dxa"/>
             <w:tcBorders>
               <w:left w:val="single" w:sz="8" w:space="0" w:color="344664" w:themeColor="text1"/>
               <w:right w:val="single" w:sz="8" w:space="0" w:color="344664" w:themeColor="text1"/>
@@ -299,7 +299,7 @@
         </w:tc>
         <w:tc>
           <w:tcPr>
-            <w:tcW w:w="1530" w:type="dxa"/>
+            <w:tcW w:w="1260" w:type="dxa"/>
             <w:tcBorders>
               <w:left w:val="single" w:sz="8" w:space="0" w:color="344664" w:themeColor="text1"/>
             </w:tcBorders>
@@ -316,7 +316,7 @@
         </w:tc>
         <w:tc>
           <w:tcPr>
-            <w:tcW w:w="3507" w:type="dxa"/>
+            <w:tcW w:w="3780" w:type="dxa"/>
             <w:tcBorders>
               <w:left w:val="single" w:sz="8" w:space="0" w:color="344664" w:themeColor="text1"/>
             </w:tcBorders>
@@ -336,7 +336,7 @@
         <w:tc>
           <w:tcPr>
             <w:cnfStyle w:val="001000000000" w:firstRow="0" w:lastRow="0" w:firstColumn="1" w:lastColumn="0" w:oddVBand="0" w:evenVBand="0" w:oddHBand="0" w:evenHBand="0" w:firstRowFirstColumn="0" w:firstRowLastColumn="0" w:lastRowFirstColumn="0" w:lastRowLastColumn="0"/>
-            <w:tcW w:w="810" w:type="dxa"/>
+            <w:tcW w:w="900" w:type="dxa"/>
             <w:tcBorders>
               <w:top w:val="single" w:sz="8" w:space="0" w:color="344664" w:themeColor="text1"/>
               <w:bottom w:val="single" w:sz="8" w:space="0" w:color="344664" w:themeColor="text1"/>
@@ -344,11 +344,15 @@
             </w:tcBorders>
             <w:vAlign w:val="center"/>
           </w:tcPr>
-          <w:p/>
+          <w:p>
+            <w:r>
+              <w:t>V2</w:t>
+            </w:r>
+          </w:p>
         </w:tc>
         <w:tc>
           <w:tcPr>
-            <w:tcW w:w="1170" w:type="dxa"/>
+            <w:tcW w:w="1800" w:type="dxa"/>
             <w:tcBorders>
               <w:top w:val="single" w:sz="8" w:space="0" w:color="344664" w:themeColor="text1"/>
               <w:left w:val="single" w:sz="8" w:space="0" w:color="344664" w:themeColor="text1"/>
@@ -361,11 +365,14 @@
             <w:pPr>
               <w:cnfStyle w:val="000000000000" w:firstRow="0" w:lastRow="0" w:firstColumn="0" w:lastColumn="0" w:oddVBand="0" w:evenVBand="0" w:oddHBand="0" w:evenHBand="0" w:firstRowFirstColumn="0" w:firstRowLastColumn="0" w:lastRowFirstColumn="0" w:lastRowLastColumn="0"/>
             </w:pPr>
+            <w:r>
+              <w:t>Marc Harbatkin</w:t>
+            </w:r>
           </w:p>
         </w:tc>
         <w:tc>
           <w:tcPr>
-            <w:tcW w:w="1530" w:type="dxa"/>
+            <w:tcW w:w="1260" w:type="dxa"/>
             <w:tcBorders>
               <w:top w:val="single" w:sz="8" w:space="0" w:color="344664" w:themeColor="text1"/>
               <w:left w:val="single" w:sz="8" w:space="0" w:color="344664" w:themeColor="text1"/>
@@ -377,11 +384,14 @@
             <w:pPr>
               <w:cnfStyle w:val="000000000000" w:firstRow="0" w:lastRow="0" w:firstColumn="0" w:lastColumn="0" w:oddVBand="0" w:evenVBand="0" w:oddHBand="0" w:evenHBand="0" w:firstRowFirstColumn="0" w:firstRowLastColumn="0" w:lastRowFirstColumn="0" w:lastRowLastColumn="0"/>
             </w:pPr>
+            <w:r>
+              <w:t>4/12/2017</w:t>
+            </w:r>
           </w:p>
         </w:tc>
         <w:tc>
           <w:tcPr>
-            <w:tcW w:w="3507" w:type="dxa"/>
+            <w:tcW w:w="3780" w:type="dxa"/>
             <w:tcBorders>
               <w:top w:val="single" w:sz="8" w:space="0" w:color="344664" w:themeColor="text1"/>
               <w:left w:val="single" w:sz="8" w:space="0" w:color="344664" w:themeColor="text1"/>
@@ -393,6 +403,9 @@
             <w:pPr>
               <w:cnfStyle w:val="000000000000" w:firstRow="0" w:lastRow="0" w:firstColumn="0" w:lastColumn="0" w:oddVBand="0" w:evenVBand="0" w:oddHBand="0" w:evenHBand="0" w:firstRowFirstColumn="0" w:firstRowLastColumn="0" w:lastRowFirstColumn="0" w:lastRowLastColumn="0"/>
             </w:pPr>
+            <w:r>
+              <w:t>Revisions to reflect new GIDS release</w:t>
+            </w:r>
           </w:p>
         </w:tc>
       </w:tr>
@@ -1213,6 +1226,155 @@
     <w:p>
       <w:r>
         <w:t>Please refer to the ADDITIONAL RESOURCES section of this document for more information about the GIBCT Data Service (GIDS) application.</w:t>
+      </w:r>
+    </w:p>
+    <w:p/>
+    <w:p>
+      <w:pPr>
+        <w:pStyle w:val="Heading1"/>
+      </w:pPr>
+      <w:r>
+        <w:t>Terminology</w:t>
+      </w:r>
+    </w:p>
+    <w:p>
+      <w:r>
+        <w:t>There are a number of terms referenced in this document that are defined as follows:</w:t>
+      </w:r>
+    </w:p>
+    <w:p>
+      <w:pPr>
+        <w:pStyle w:val="ListParagraph"/>
+        <w:numPr>
+          <w:ilvl w:val="0"/>
+          <w:numId w:val="14"/>
+        </w:numPr>
+      </w:pPr>
+      <w:r>
+        <w:rPr>
+          <w:b/>
+        </w:rPr>
+        <w:t>Source Csvs</w:t>
+      </w:r>
+      <w:r>
+        <w:t>: These is the data, in the form of *.csv (Comma Separated Values) files, produced by the VA a</w:t>
+      </w:r>
+      <w:r>
+        <w:t>nd other external providers.</w:t>
+      </w:r>
+    </w:p>
+    <w:p>
+      <w:pPr>
+        <w:pStyle w:val="ListParagraph"/>
+        <w:numPr>
+          <w:ilvl w:val="0"/>
+          <w:numId w:val="14"/>
+        </w:numPr>
+      </w:pPr>
+      <w:r>
+        <w:rPr>
+          <w:b/>
+        </w:rPr>
+        <w:t>Preview Data</w:t>
+      </w:r>
+      <w:r>
+        <w:t xml:space="preserve">: Data that resides in the Institution table (aka data.csv in older versions) that is awaiting validation and not yet </w:t>
+      </w:r>
+      <w:r>
+        <w:t>“</w:t>
+      </w:r>
+      <w:r>
+        <w:t>pushed</w:t>
+      </w:r>
+      <w:r>
+        <w:t>”</w:t>
+      </w:r>
+      <w:r>
+        <w:t xml:space="preserve"> into production.</w:t>
+      </w:r>
+    </w:p>
+    <w:p>
+      <w:pPr>
+        <w:pStyle w:val="ListParagraph"/>
+        <w:numPr>
+          <w:ilvl w:val="0"/>
+          <w:numId w:val="14"/>
+        </w:numPr>
+      </w:pPr>
+      <w:r>
+        <w:rPr>
+          <w:b/>
+        </w:rPr>
+        <w:t>Production Data</w:t>
+      </w:r>
+      <w:r>
+        <w:t>: Data that resides in the Institution table (aka data.csv in older versions) that is currently used by the GI Bill Comparison Tool application</w:t>
+      </w:r>
+      <w:r>
+        <w:t xml:space="preserve"> and presented to the public</w:t>
+      </w:r>
+      <w:r>
+        <w:t>.</w:t>
+      </w:r>
+    </w:p>
+    <w:p>
+      <w:pPr>
+        <w:pStyle w:val="ListParagraph"/>
+        <w:numPr>
+          <w:ilvl w:val="0"/>
+          <w:numId w:val="14"/>
+        </w:numPr>
+      </w:pPr>
+      <w:r>
+        <w:rPr>
+          <w:b/>
+        </w:rPr>
+        <w:t>Version</w:t>
+      </w:r>
+      <w:r>
+        <w:t>: Every build of the Institution table (aka data.csv in the older versions) will have a version number. The Institution table is “built” by using the “Generate New Preview Version” button. This will generate a new version of data – stored as preview data in the Institution table</w:t>
+      </w:r>
+      <w:r>
+        <w:t xml:space="preserve"> – that is assigned its own version number</w:t>
+      </w:r>
+      <w:r>
+        <w:t>.</w:t>
+      </w:r>
+    </w:p>
+    <w:p>
+      <w:pPr>
+        <w:pStyle w:val="ListParagraph"/>
+        <w:numPr>
+          <w:ilvl w:val="0"/>
+          <w:numId w:val="14"/>
+        </w:numPr>
+      </w:pPr>
+      <w:r>
+        <w:rPr>
+          <w:b/>
+        </w:rPr>
+        <w:t>GIBCT</w:t>
+      </w:r>
+      <w:r>
+        <w:t>: GI Bill Comparison Tool</w:t>
+      </w:r>
+    </w:p>
+    <w:p>
+      <w:pPr>
+        <w:pStyle w:val="ListParagraph"/>
+        <w:numPr>
+          <w:ilvl w:val="0"/>
+          <w:numId w:val="14"/>
+        </w:numPr>
+      </w:pPr>
+      <w:r>
+        <w:rPr>
+          <w:b/>
+        </w:rPr>
+        <w:t>GIDS</w:t>
+      </w:r>
+      <w:r>
+        <w:t>: GI Bill Comparison Tool Data Service</w:t>
       </w:r>
     </w:p>
     <w:p/>
@@ -1461,66 +1623,61 @@
       <w:r>
         <w:br/>
       </w:r>
+      <w:r>
+        <w:t>https://www.vets.gov/gids</w:t>
+      </w:r>
+    </w:p>
+    <w:p/>
+    <w:p>
+      <w:r>
+        <w:t>Staging Server</w:t>
+      </w:r>
+      <w:r>
+        <w:br/>
+      </w:r>
+      <w:r>
+        <w:t>https://www.vets.gov/gids</w:t>
+      </w:r>
+    </w:p>
+    <w:p>
+      <w:r>
+        <w:t xml:space="preserve">A user name and password are required for access. Please contact the Digital Service Technical Lead (Alex Yale-Loehr - </w:t>
+      </w:r>
       <w:hyperlink r:id="rId12" w:history="1">
         <w:r>
           <w:rPr>
             <w:rStyle w:val="Hyperlink"/>
           </w:rPr>
-          <w:t>http://prod-gids-elb-162991039.us-east-1.elb.amazonaws.com</w:t>
+          <w:t>Alex.Yale-Loehr@va.gov</w:t>
         </w:r>
       </w:hyperlink>
+      <w:r>
+        <w:t>) for more information.</w:t>
+      </w:r>
     </w:p>
     <w:p/>
     <w:p>
-      <w:r>
-        <w:t>Staging Server</w:t>
-      </w:r>
-      <w:r>
-        <w:br/>
-      </w:r>
-      <w:hyperlink r:id="rId13" w:history="1">
-        <w:r>
-          <w:rPr>
-            <w:rStyle w:val="Hyperlink"/>
-          </w:rPr>
-          <w:t>https://staging.vets.gov/gi-bill-comparison-tool</w:t>
-        </w:r>
-      </w:hyperlink>
-    </w:p>
-    <w:p>
-      <w:r>
-        <w:t>Username: veterans</w:t>
-      </w:r>
-    </w:p>
-    <w:p>
-      <w:r>
-        <w:t>Password: am3rica</w:t>
+      <w:pPr>
+        <w:pStyle w:val="Heading1"/>
+      </w:pPr>
+      <w:bookmarkStart w:id="6" w:name="_Toc329164655"/>
+      <w:r>
+        <w:t>Environments</w:t>
+      </w:r>
+      <w:bookmarkEnd w:id="6"/>
+    </w:p>
+    <w:p>
+      <w:r>
+        <w:t>There are two environments in which EDU user</w:t>
+      </w:r>
+      <w:r>
+        <w:t>s</w:t>
+      </w:r>
+      <w:r>
+        <w:t xml:space="preserve"> will interact. </w:t>
       </w:r>
     </w:p>
     <w:p/>
-    <w:p/>
-    <w:p>
-      <w:pPr>
-        <w:pStyle w:val="Heading1"/>
-      </w:pPr>
-      <w:bookmarkStart w:id="6" w:name="_Toc329164655"/>
-      <w:r>
-        <w:t>Environments</w:t>
-      </w:r>
-      <w:bookmarkEnd w:id="6"/>
-    </w:p>
-    <w:p>
-      <w:r>
-        <w:t>There are two environments in which EDU user</w:t>
-      </w:r>
-      <w:r>
-        <w:t>s</w:t>
-      </w:r>
-      <w:r>
-        <w:t xml:space="preserve"> will interact. </w:t>
-      </w:r>
-    </w:p>
-    <w:p/>
     <w:p>
       <w:pPr>
         <w:pStyle w:val="Heading2"/>
@@ -1533,7 +1690,19 @@
     </w:p>
     <w:p>
       <w:r>
-        <w:t>The production Data Service environment provides the fucntionality to:</w:t>
+        <w:t>The production Data Serv</w:t>
+      </w:r>
+      <w:r>
+        <w:t>ice environment provides the fu</w:t>
+      </w:r>
+      <w:r>
+        <w:t>n</w:t>
+      </w:r>
+      <w:r>
+        <w:t>c</w:t>
+      </w:r>
+      <w:r>
+        <w:t>tionality to:</w:t>
       </w:r>
     </w:p>
     <w:p>
@@ -1608,10 +1777,16 @@
         <w:rPr>
           <w:b/>
         </w:rPr>
-        <w:t xml:space="preserve">Download </w:t>
-      </w:r>
-      <w:r>
-        <w:t>a data.csv file containing an aggregated, flat-file version of the GIBCT data base.</w:t>
+        <w:t>Export</w:t>
+      </w:r>
+      <w:r>
+        <w:t xml:space="preserve"> the preview data as a</w:t>
+      </w:r>
+      <w:r>
+        <w:t xml:space="preserve"> Csv,</w:t>
+      </w:r>
+      <w:r>
+        <w:t xml:space="preserve"> flat-file version of the GIBCT data base.</w:t>
       </w:r>
     </w:p>
     <w:p>
@@ -1629,7 +1804,13 @@
         <w:t>Download</w:t>
       </w:r>
       <w:r>
-        <w:t xml:space="preserve"> the most current versions of each .csv file used to populate the GIBCT database.</w:t>
+        <w:t xml:space="preserve"> the most current versions of each </w:t>
+      </w:r>
+      <w:r>
+        <w:t>source c</w:t>
+      </w:r>
+      <w:r>
+        <w:t>sv file used to populate the GIBCT database.</w:t>
       </w:r>
     </w:p>
     <w:p>
@@ -1650,7 +1831,10 @@
         <w:t>most recent upload dates for ea</w:t>
       </w:r>
       <w:r>
-        <w:t>ch .csv file added to the GIDS.</w:t>
+        <w:t>ch source csv</w:t>
+      </w:r>
+      <w:r>
+        <w:t xml:space="preserve"> file added to the GIDS.</w:t>
       </w:r>
     </w:p>
     <w:p>
@@ -1668,7 +1852,13 @@
         <w:t xml:space="preserve">Review </w:t>
       </w:r>
       <w:r>
-        <w:t>a file upload history of all files added to the GIDS repository.</w:t>
+        <w:t xml:space="preserve">a file upload history of all </w:t>
+      </w:r>
+      <w:r>
+        <w:t xml:space="preserve">source csv </w:t>
+      </w:r>
+      <w:r>
+        <w:t>files added to the GIDS repository.</w:t>
       </w:r>
     </w:p>
     <w:p>
@@ -1683,122 +1873,29 @@
         <w:rPr>
           <w:b/>
         </w:rPr>
-        <w:t xml:space="preserve">Review </w:t>
-      </w:r>
-      <w:r>
-        <w:t>files by file name and file type.</w:t>
-      </w:r>
-    </w:p>
-    <w:p/>
-    <w:p>
-      <w:r>
-        <w:t xml:space="preserve">Additionally, there are a number of functions built into the GIDS intended only for techinical administration usage. </w:t>
-      </w:r>
-      <w:r>
-        <w:rPr>
-          <w:b/>
-        </w:rPr>
-        <w:t>These functions SHOULD NOT be access</w:t>
-      </w:r>
-      <w:r>
-        <w:rPr>
-          <w:b/>
-        </w:rPr>
-        <w:t>ed</w:t>
-      </w:r>
-      <w:r>
-        <w:rPr>
-          <w:b/>
-        </w:rPr>
-        <w:t xml:space="preserve"> by GIDS users as unintentional interactions with these functions may cause unexpected data outputs and/or breakage to the GIDS application. (These functions are required for technical adiminstration of the tool however due to the lack of a broad user base, authorization funtionality has been omitted from this application resulting in </w:t>
-      </w:r>
-      <w:r>
-        <w:rPr>
-          <w:b/>
-        </w:rPr>
-        <w:t>an inability to retrict access to these areas.)</w:t>
-      </w:r>
-      <w:r>
-        <w:t xml:space="preserve"> </w:t>
-      </w:r>
-    </w:p>
-    <w:p>
-      <w:r>
-        <w:t>These functions include:</w:t>
-      </w:r>
-    </w:p>
-    <w:p>
-      <w:pPr>
-        <w:pStyle w:val="ListParagraph"/>
-        <w:numPr>
-          <w:ilvl w:val="0"/>
-          <w:numId w:val="6"/>
-        </w:numPr>
-      </w:pPr>
-      <w:r>
-        <w:rPr>
-          <w:b/>
-        </w:rPr>
-        <w:t>Intermediate CSV Data</w:t>
-      </w:r>
-      <w:r>
-        <w:t xml:space="preserve"> – This area privides record level views to each of the .csv data files. Individual records can be viewed, edited and deleted from the GIBCT Data Base. Interacting with records at this level will cause versioning issues in future csv updates as the data being modified is deploying revisions directly to the database, not the csv files within. </w:t>
-      </w:r>
-    </w:p>
-    <w:p>
-      <w:pPr>
-        <w:pStyle w:val="ListParagraph"/>
-        <w:numPr>
-          <w:ilvl w:val="0"/>
-          <w:numId w:val="6"/>
-        </w:numPr>
-      </w:pPr>
-      <w:r>
-        <w:rPr>
-          <w:b/>
-        </w:rPr>
-        <w:t>Data CSVs</w:t>
-      </w:r>
-      <w:r>
-        <w:t xml:space="preserve"> – This section provides a record level view into the most current BUILD of the GIDS data.csv file. Interacting with records at this level will cause versioning issues in future csv updates as the data being modified is deploying revisions directly to the database. </w:t>
-      </w:r>
-    </w:p>
-    <w:p/>
-    <w:p>
-      <w:pPr>
-        <w:pStyle w:val="Heading2"/>
-      </w:pPr>
-      <w:bookmarkStart w:id="8" w:name="_Toc329164657"/>
-      <w:r>
-        <w:t>Staging</w:t>
+        <w:t>View</w:t>
+      </w:r>
+      <w:r>
+        <w:t xml:space="preserve"> the version information for preview and production data.</w:t>
+      </w:r>
+    </w:p>
+    <w:p>
+      <w:pPr>
+        <w:pStyle w:val="Title"/>
+      </w:pPr>
+    </w:p>
+    <w:p>
+      <w:pPr>
+        <w:pStyle w:val="Heading1"/>
+      </w:pPr>
+      <w:bookmarkStart w:id="8" w:name="_Toc329164658"/>
+      <w:r>
+        <w:t>Using the GIDS</w:t>
       </w:r>
       <w:bookmarkEnd w:id="8"/>
     </w:p>
     <w:p>
       <w:r>
-        <w:t>The staging environme</w:t>
-      </w:r>
-      <w:r>
-        <w:t xml:space="preserve">nt allows users to upload revisions to the CSV files associate with the GIBCT data set and preview those changes in a closed environment to ensure that the intended data is being populated and rendered accurately. </w:t>
-      </w:r>
-    </w:p>
-    <w:p>
-      <w:pPr>
-        <w:pStyle w:val="Title"/>
-      </w:pPr>
-    </w:p>
-    <w:p>
-      <w:pPr>
-        <w:pStyle w:val="Heading1"/>
-      </w:pPr>
-      <w:bookmarkStart w:id="9" w:name="_Toc329164658"/>
-      <w:r>
-        <w:t>Using the GIDS</w:t>
-      </w:r>
-      <w:bookmarkEnd w:id="9"/>
-    </w:p>
-    <w:p>
-      <w:r>
         <w:rPr>
           <w:rStyle w:val="Heading2Char"/>
         </w:rPr>
@@ -1816,7 +1913,13 @@
         <w:t xml:space="preserve">CSV files added to the GIDS MUST be in a very specific format. This format has been established based on the formatting of the CSV files aggregated into the </w:t>
       </w:r>
       <w:r>
-        <w:t xml:space="preserve">legacy Access data base as of May 2016. It is likely that, over time, the source CSV files will be altered by the originators of each data set. </w:t>
+        <w:t xml:space="preserve">legacy Access data base as of </w:t>
+      </w:r>
+      <w:r>
+        <w:t>April 2017</w:t>
+      </w:r>
+      <w:r>
+        <w:t xml:space="preserve">. It is likely that, over time, the source CSV files will be altered by the originators of each data set. </w:t>
       </w:r>
       <w:r>
         <w:t xml:space="preserve">In order for the GIDS to function properly, alterations to the source CSV files will need to be made manually to enable these files to be ingested by the GIDS. </w:t>
@@ -1837,33 +1940,244 @@
       <w:pPr>
         <w:pStyle w:val="Heading2"/>
       </w:pPr>
-      <w:bookmarkStart w:id="10" w:name="_Toc329164659"/>
+      <w:bookmarkStart w:id="9" w:name="_Toc329164659"/>
       <w:r>
         <w:t>Application Interface</w:t>
       </w:r>
+      <w:bookmarkEnd w:id="9"/>
+    </w:p>
+    <w:p>
+      <w:pPr>
+        <w:pStyle w:val="Heading3"/>
+      </w:pPr>
+      <w:bookmarkStart w:id="10" w:name="_Toc329164660"/>
+      <w:r>
+        <w:t>Dashboard</w:t>
+      </w:r>
       <w:bookmarkEnd w:id="10"/>
     </w:p>
     <w:p>
-      <w:pPr>
-        <w:pStyle w:val="Heading3"/>
-      </w:pPr>
-      <w:bookmarkStart w:id="11" w:name="_Toc329164660"/>
-      <w:r>
-        <w:t>Dashboard</w:t>
-      </w:r>
-      <w:bookmarkEnd w:id="11"/>
-    </w:p>
-    <w:p>
       <w:r>
         <w:t xml:space="preserve">The Dashboard renders a list of the most current CSV files that comprise the data within the GIBCT data base. The Dashboard is primary user interface through which all user based interactions will occur. </w:t>
       </w:r>
-    </w:p>
-    <w:p>
+      <w:r>
+        <w:t xml:space="preserve"> There are three main sections.</w:t>
+      </w:r>
+    </w:p>
+    <w:p>
+      <w:pPr>
+        <w:pStyle w:val="ListParagraph"/>
+        <w:numPr>
+          <w:ilvl w:val="0"/>
+          <w:numId w:val="15"/>
+        </w:numPr>
+      </w:pPr>
+      <w:r>
+        <w:rPr>
+          <w:b/>
+        </w:rPr>
+        <w:t>Latest Production</w:t>
+      </w:r>
+      <w:r>
+        <w:t xml:space="preserve">: </w:t>
+      </w:r>
+      <w:r>
+        <w:t>This area contains the version number (</w:t>
+      </w:r>
+      <w:r>
+        <w:rPr>
+          <w:b/>
+        </w:rPr>
+        <w:t>Version ID</w:t>
+      </w:r>
+      <w:r>
+        <w:t>), an internal identifier (</w:t>
+      </w:r>
+      <w:r>
+        <w:rPr>
+          <w:b/>
+        </w:rPr>
+        <w:t>Version-UUID</w:t>
+      </w:r>
+      <w:r>
+        <w:t>), the user that published this data into production (</w:t>
+      </w:r>
+      <w:r>
+        <w:rPr>
+          <w:b/>
+        </w:rPr>
+        <w:t>Published By</w:t>
+      </w:r>
+      <w:r>
+        <w:t>), the date the data was published (</w:t>
+      </w:r>
+      <w:r>
+        <w:rPr>
+          <w:b/>
+        </w:rPr>
+        <w:t>Published Date</w:t>
+      </w:r>
+      <w:r>
+        <w:t>), and actions that can be performed on the production data.</w:t>
+      </w:r>
+    </w:p>
+    <w:p>
+      <w:pPr>
+        <w:pStyle w:val="ListParagraph"/>
+        <w:numPr>
+          <w:ilvl w:val="0"/>
+          <w:numId w:val="15"/>
+        </w:numPr>
+      </w:pPr>
+      <w:r>
+        <w:rPr>
+          <w:b/>
+        </w:rPr>
+        <w:t>Latest Preview</w:t>
+      </w:r>
+      <w:r>
+        <w:t>: This area contains the version number (</w:t>
+      </w:r>
+      <w:r>
+        <w:rPr>
+          <w:b/>
+        </w:rPr>
+        <w:t>Version ID</w:t>
+      </w:r>
+      <w:r>
+        <w:t>), an internal identifier (</w:t>
+      </w:r>
+      <w:r>
+        <w:rPr>
+          <w:b/>
+        </w:rPr>
+        <w:t>Version-UUID</w:t>
+      </w:r>
+      <w:r>
+        <w:t>), the user that published this data into production (</w:t>
+      </w:r>
+      <w:r>
+        <w:rPr>
+          <w:b/>
+        </w:rPr>
+        <w:t>Created</w:t>
+      </w:r>
+      <w:r>
+        <w:rPr>
+          <w:b/>
+        </w:rPr>
+        <w:t xml:space="preserve"> By</w:t>
+      </w:r>
+      <w:r>
+        <w:t>), the date the data was published (</w:t>
+      </w:r>
+      <w:r>
+        <w:rPr>
+          <w:b/>
+        </w:rPr>
+        <w:t>Created</w:t>
+      </w:r>
+      <w:r>
+        <w:rPr>
+          <w:b/>
+        </w:rPr>
+        <w:t xml:space="preserve"> Date</w:t>
+      </w:r>
+      <w:r>
+        <w:t>), and actions that can be performed on the preview data.</w:t>
+      </w:r>
+    </w:p>
+    <w:p>
+      <w:pPr>
+        <w:pStyle w:val="ListParagraph"/>
+        <w:numPr>
+          <w:ilvl w:val="0"/>
+          <w:numId w:val="15"/>
+        </w:numPr>
+      </w:pPr>
+      <w:r>
+        <w:rPr>
+          <w:b/>
+        </w:rPr>
+        <w:t>Latest Uploads</w:t>
+      </w:r>
+      <w:r>
+        <w:t>:</w:t>
+      </w:r>
+      <w:r>
+        <w:t xml:space="preserve"> This area contains information on the latest uploads for each permissible source csv. There is one row for each type (Weam, Crosswalk, etc.) of source csv, and each row provides information on the type of CSV (</w:t>
+      </w:r>
+      <w:r>
+        <w:rPr>
+          <w:b/>
+        </w:rPr>
+        <w:t>CSV T</w:t>
+      </w:r>
+      <w:r>
+        <w:rPr>
+          <w:b/>
+        </w:rPr>
+        <w:t>ype</w:t>
+      </w:r>
+      <w:r>
+        <w:t>), the status (</w:t>
+      </w:r>
+      <w:r>
+        <w:rPr>
+          <w:b/>
+        </w:rPr>
+        <w:t>Status</w:t>
+      </w:r>
+      <w:r>
+        <w:t>) of the upload  - successful or failed, the name of the file (</w:t>
+      </w:r>
+      <w:r>
+        <w:rPr>
+          <w:b/>
+        </w:rPr>
+        <w:t>File Name</w:t>
+      </w:r>
+      <w:r>
+        <w:t>), the date it was uploaded (</w:t>
+      </w:r>
+      <w:r>
+        <w:rPr>
+          <w:b/>
+        </w:rPr>
+        <w:t>Upload Date</w:t>
+      </w:r>
+      <w:r>
+        <w:t>), the user that uploaded the file (</w:t>
+      </w:r>
+      <w:r>
+        <w:rPr>
+          <w:b/>
+        </w:rPr>
+        <w:t>Uploaded By</w:t>
+      </w:r>
+      <w:r>
+        <w:t>), any comments attached to the upload (</w:t>
+      </w:r>
+      <w:r>
+        <w:rPr>
+          <w:b/>
+        </w:rPr>
+        <w:t>Comments</w:t>
+      </w:r>
+      <w:r>
+        <w:t>), and actions that can be performed for the csv type.</w:t>
+      </w:r>
+    </w:p>
+    <w:p/>
+    <w:p>
+      <w:pPr>
+        <w:jc w:val="center"/>
+      </w:pPr>
       <w:r>
         <w:drawing>
-          <wp:inline distT="0" distB="0" distL="0" distR="0" wp14:anchorId="73B2FEBD" wp14:editId="559EDC76">
-            <wp:extent cx="4187952" cy="3673366"/>
-            <wp:effectExtent l="0" t="0" r="3175" b="10160"/>
+          <wp:inline distT="0" distB="0" distL="0" distR="0" wp14:anchorId="73B2FEBD" wp14:editId="108502C6">
+            <wp:extent cx="4905867" cy="2643717"/>
+            <wp:effectExtent l="0" t="0" r="0" b="0"/>
             <wp:docPr id="1" name="Picture 1"/>
             <wp:cNvGraphicFramePr>
               <a:graphicFrameLocks xmlns:a="http://schemas.openxmlformats.org/drawingml/2006/main" noChangeAspect="1"/>
@@ -1875,21 +2189,22 @@
                     <pic:cNvPr id="0" name="Screen Shot 2016-07-03 at 9.25.30 AM.png"/>
                     <pic:cNvPicPr/>
                   </pic:nvPicPr>
-                  <pic:blipFill rotWithShape="1">
-                    <a:blip r:embed="rId14">
+                  <pic:blipFill>
+                    <a:blip r:embed="rId13">
                       <a:extLst>
                         <a:ext uri="{28A0092B-C50C-407E-A947-70E740481C1C}">
                           <a14:useLocalDpi xmlns:a14="http://schemas.microsoft.com/office/drawing/2010/main" val="0"/>
                         </a:ext>
                       </a:extLst>
                     </a:blip>
-                    <a:srcRect l="5" r="27877"/>
-                    <a:stretch/>
+                    <a:stretch>
+                      <a:fillRect/>
+                    </a:stretch>
                   </pic:blipFill>
                   <pic:spPr bwMode="auto">
                     <a:xfrm>
                       <a:off x="0" y="0"/>
-                      <a:ext cx="4204003" cy="3687445"/>
+                      <a:ext cx="4906016" cy="2643797"/>
                     </a:xfrm>
                     <a:prstGeom prst="rect">
                       <a:avLst/>
@@ -1912,93 +2227,37 @@
     </w:p>
     <w:p>
       <w:pPr>
+        <w:jc w:val="center"/>
+      </w:pPr>
+    </w:p>
+    <w:p>
+      <w:r>
+        <w:t>The actions that are associated with preview and production data may at times be disabled. This is normal occurrence that is governed by the state of the database.</w:t>
+      </w:r>
+    </w:p>
+    <w:p>
+      <w:pPr>
         <w:pStyle w:val="Heading3"/>
       </w:pPr>
-      <w:bookmarkStart w:id="12" w:name="_Toc329164661"/>
-      <w:r>
-        <w:t>Dashboard Interactions</w:t>
-      </w:r>
+      <w:bookmarkStart w:id="11" w:name="_Toc329164661"/>
+    </w:p>
+    <w:bookmarkEnd w:id="11"/>
+    <w:p>
+      <w:pPr>
+        <w:pStyle w:val="Heading3"/>
+      </w:pPr>
+      <w:r>
+        <w:t>Actions</w:t>
+      </w:r>
+    </w:p>
+    <w:p>
+      <w:r>
+        <w:t>Latest Production</w:t>
+      </w:r>
+    </w:p>
+    <w:p>
+      <w:bookmarkStart w:id="12" w:name="_GoBack"/>
       <w:bookmarkEnd w:id="12"/>
-    </w:p>
-    <w:p>
-      <w:r>
-        <w:t>GIDS Wide Interactions</w:t>
-      </w:r>
-    </w:p>
-    <w:p>
-      <w:r>
-        <w:drawing>
-          <wp:anchor distT="0" distB="0" distL="114300" distR="114300" simplePos="0" relativeHeight="251658240" behindDoc="0" locked="0" layoutInCell="1" allowOverlap="1" wp14:anchorId="51AEECB6" wp14:editId="777ED561">
-            <wp:simplePos x="0" y="0"/>
-            <wp:positionH relativeFrom="column">
-              <wp:align>left</wp:align>
-            </wp:positionH>
-            <wp:positionV relativeFrom="paragraph">
-              <wp:posOffset>0</wp:posOffset>
-            </wp:positionV>
-            <wp:extent cx="1938655" cy="1436370"/>
-            <wp:effectExtent l="0" t="0" r="0" b="11430"/>
-            <wp:wrapTight wrapText="bothSides">
-              <wp:wrapPolygon edited="0">
-                <wp:start x="0" y="0"/>
-                <wp:lineTo x="0" y="21390"/>
-                <wp:lineTo x="21225" y="21390"/>
-                <wp:lineTo x="21225" y="0"/>
-                <wp:lineTo x="0" y="0"/>
-              </wp:wrapPolygon>
-            </wp:wrapTight>
-            <wp:docPr id="3" name="Picture 3"/>
-            <wp:cNvGraphicFramePr>
-              <a:graphicFrameLocks xmlns:a="http://schemas.openxmlformats.org/drawingml/2006/main" noChangeAspect="1"/>
-            </wp:cNvGraphicFramePr>
-            <a:graphic xmlns:a="http://schemas.openxmlformats.org/drawingml/2006/main">
-              <a:graphicData uri="http://schemas.openxmlformats.org/drawingml/2006/picture">
-                <pic:pic xmlns:pic="http://schemas.openxmlformats.org/drawingml/2006/picture">
-                  <pic:nvPicPr>
-                    <pic:cNvPr id="0" name="Screen Shot 2016-07-03 at 9.40.47 AM.png"/>
-                    <pic:cNvPicPr/>
-                  </pic:nvPicPr>
-                  <pic:blipFill>
-                    <a:blip r:embed="rId15">
-                      <a:extLst>
-                        <a:ext uri="{28A0092B-C50C-407E-A947-70E740481C1C}">
-                          <a14:useLocalDpi xmlns:a14="http://schemas.microsoft.com/office/drawing/2010/main" val="0"/>
-                        </a:ext>
-                      </a:extLst>
-                    </a:blip>
-                    <a:stretch>
-                      <a:fillRect/>
-                    </a:stretch>
-                  </pic:blipFill>
-                  <pic:spPr>
-                    <a:xfrm>
-                      <a:off x="0" y="0"/>
-                      <a:ext cx="1938655" cy="1436370"/>
-                    </a:xfrm>
-                    <a:prstGeom prst="rect">
-                      <a:avLst/>
-                    </a:prstGeom>
-                    <a:extLst>
-                      <a:ext uri="{FAA26D3D-D897-4be2-8F04-BA451C77F1D7}">
-                        <ma14:placeholderFlag xmlns:ma14="http://schemas.microsoft.com/office/mac/drawingml/2011/main"/>
-                      </a:ext>
-                    </a:extLst>
-                  </pic:spPr>
-                </pic:pic>
-              </a:graphicData>
-            </a:graphic>
-            <wp14:sizeRelH relativeFrom="page">
-              <wp14:pctWidth>0</wp14:pctWidth>
-            </wp14:sizeRelH>
-            <wp14:sizeRelV relativeFrom="page">
-              <wp14:pctHeight>0</wp14:pctHeight>
-            </wp14:sizeRelV>
-          </wp:anchor>
-        </w:drawing>
-      </w:r>
-      <w:r>
-        <w:t>The buttons in the top-right of the dashboard provide functionality to to affect a number of system wide data interactions.</w:t>
-      </w:r>
     </w:p>
     <w:p>
       <w:pPr>
@@ -2096,7 +2355,7 @@
                     <pic:cNvPicPr/>
                   </pic:nvPicPr>
                   <pic:blipFill rotWithShape="1">
-                    <a:blip r:embed="rId16">
+                    <a:blip r:embed="rId14">
                       <a:extLst>
                         <a:ext uri="{28A0092B-C50C-407E-A947-70E740481C1C}">
                           <a14:useLocalDpi xmlns:a14="http://schemas.microsoft.com/office/drawing/2010/main" val="0"/>
@@ -2252,7 +2511,7 @@
       <w:r>
         <w:t xml:space="preserve">Log-in to the GIDS here: </w:t>
       </w:r>
-      <w:hyperlink r:id="rId17" w:history="1">
+      <w:hyperlink r:id="rId15" w:history="1">
         <w:r>
           <w:rPr>
             <w:rStyle w:val="Hyperlink"/>
@@ -2331,7 +2590,7 @@
                     <pic:cNvPicPr/>
                   </pic:nvPicPr>
                   <pic:blipFill>
-                    <a:blip r:embed="rId18">
+                    <a:blip r:embed="rId16">
                       <a:extLst>
                         <a:ext uri="{28A0092B-C50C-407E-A947-70E740481C1C}">
                           <a14:useLocalDpi xmlns:a14="http://schemas.microsoft.com/office/drawing/2010/main" val="0"/>
@@ -2479,7 +2738,7 @@
                     <pic:cNvPicPr/>
                   </pic:nvPicPr>
                   <pic:blipFill>
-                    <a:blip r:embed="rId19">
+                    <a:blip r:embed="rId17">
                       <a:extLst>
                         <a:ext uri="{28A0092B-C50C-407E-A947-70E740481C1C}">
                           <a14:useLocalDpi xmlns:a14="http://schemas.microsoft.com/office/drawing/2010/main" val="0"/>
@@ -2589,7 +2848,7 @@
                     <pic:cNvPicPr/>
                   </pic:nvPicPr>
                   <pic:blipFill>
-                    <a:blip r:embed="rId20">
+                    <a:blip r:embed="rId18">
                       <a:extLst>
                         <a:ext uri="{28A0092B-C50C-407E-A947-70E740481C1C}">
                           <a14:useLocalDpi xmlns:a14="http://schemas.microsoft.com/office/drawing/2010/main" val="0"/>
@@ -2677,7 +2936,7 @@
       <w:r>
         <w:t>From the Dashboard, publish data changes to the staging server (</w:t>
       </w:r>
-      <w:hyperlink r:id="rId21" w:history="1">
+      <w:hyperlink r:id="rId19" w:history="1">
         <w:r>
           <w:rPr>
             <w:rStyle w:val="Hyperlink"/>
@@ -2717,7 +2976,7 @@
                     <pic:cNvPicPr/>
                   </pic:nvPicPr>
                   <pic:blipFill>
-                    <a:blip r:embed="rId22">
+                    <a:blip r:embed="rId20">
                       <a:extLst>
                         <a:ext uri="{28A0092B-C50C-407E-A947-70E740481C1C}">
                           <a14:useLocalDpi xmlns:a14="http://schemas.microsoft.com/office/drawing/2010/main" val="0"/>
@@ -2767,7 +3026,7 @@
           <w:numId w:val="7"/>
         </w:numPr>
       </w:pPr>
-      <w:hyperlink r:id="rId23" w:history="1">
+      <w:hyperlink r:id="rId21" w:history="1">
         <w:r>
           <w:rPr>
             <w:rStyle w:val="Hyperlink"/>
@@ -2858,7 +3117,7 @@
                     <pic:cNvPicPr/>
                   </pic:nvPicPr>
                   <pic:blipFill>
-                    <a:blip r:embed="rId24">
+                    <a:blip r:embed="rId22">
                       <a:extLst>
                         <a:ext uri="{28A0092B-C50C-407E-A947-70E740481C1C}">
                           <a14:useLocalDpi xmlns:a14="http://schemas.microsoft.com/office/drawing/2010/main" val="0"/>
@@ -2902,7 +3161,7 @@
       <w:r>
         <w:t>(</w:t>
       </w:r>
-      <w:hyperlink r:id="rId25" w:history="1">
+      <w:hyperlink r:id="rId23" w:history="1">
         <w:r>
           <w:rPr>
             <w:rStyle w:val="Hyperlink"/>
@@ -2986,7 +3245,7 @@
                     <pic:cNvPicPr/>
                   </pic:nvPicPr>
                   <pic:blipFill>
-                    <a:blip r:embed="rId26">
+                    <a:blip r:embed="rId24">
                       <a:extLst>
                         <a:ext uri="{28A0092B-C50C-407E-A947-70E740481C1C}">
                           <a14:useLocalDpi xmlns:a14="http://schemas.microsoft.com/office/drawing/2010/main" val="0"/>
@@ -3326,7 +3585,7 @@
       <w:r>
         <w:t xml:space="preserve">) or create an issue describing the defect on the GIDS GitHub repository, which can be accessed via </w:t>
       </w:r>
-      <w:hyperlink r:id="rId27" w:history="1">
+      <w:hyperlink r:id="rId25" w:history="1">
         <w:r>
           <w:rPr>
             <w:rStyle w:val="Hyperlink"/>
@@ -3369,7 +3628,7 @@
       <w:r>
         <w:t>Product Lead (07/2016 – Present) – Stacey Langer (</w:t>
       </w:r>
-      <w:hyperlink r:id="rId28" w:history="1">
+      <w:hyperlink r:id="rId26" w:history="1">
         <w:r>
           <w:rPr>
             <w:rStyle w:val="Hyperlink"/>
@@ -3385,7 +3644,7 @@
       <w:r>
         <w:t>Technical Lead – Marc Harbatkin (</w:t>
       </w:r>
-      <w:hyperlink r:id="rId29" w:history="1">
+      <w:hyperlink r:id="rId27" w:history="1">
         <w:r>
           <w:rPr>
             <w:rStyle w:val="Hyperlink"/>
@@ -3401,7 +3660,7 @@
       <w:r>
         <w:t>Dev-Ops Lead – Alex Yale-Leohr (</w:t>
       </w:r>
-      <w:hyperlink r:id="rId30" w:history="1">
+      <w:hyperlink r:id="rId28" w:history="1">
         <w:r>
           <w:rPr>
             <w:rStyle w:val="Hyperlink"/>
@@ -3459,7 +3718,7 @@
       <w:r>
         <w:t>Product Lead (09/2015 – 06/2016) – Rick Lee (</w:t>
       </w:r>
-      <w:hyperlink r:id="rId31" w:history="1">
+      <w:hyperlink r:id="rId29" w:history="1">
         <w:r>
           <w:rPr>
             <w:rStyle w:val="Hyperlink"/>
@@ -3496,7 +3755,7 @@
       <w:r>
         <w:t xml:space="preserve">Public Project Github Repository - </w:t>
       </w:r>
-      <w:hyperlink r:id="rId32" w:history="1">
+      <w:hyperlink r:id="rId30" w:history="1">
         <w:r>
           <w:rPr>
             <w:rStyle w:val="Hyperlink"/>
@@ -3516,7 +3775,7 @@
       <w:r>
         <w:t xml:space="preserve">GIBCT Data Dictionary – </w:t>
       </w:r>
-      <w:hyperlink r:id="rId33" w:history="1">
+      <w:hyperlink r:id="rId31" w:history="1">
         <w:r>
           <w:rPr>
             <w:rStyle w:val="Hyperlink"/>
@@ -3536,7 +3795,7 @@
       <w:r>
         <w:t xml:space="preserve">GIDS Source Ownership Matrix - </w:t>
       </w:r>
-      <w:hyperlink r:id="rId34" w:history="1">
+      <w:hyperlink r:id="rId32" w:history="1">
         <w:r>
           <w:rPr>
             <w:rStyle w:val="Hyperlink"/>
@@ -3544,11 +3803,9 @@
           <w:t>https://github.com/department-of-veterans-affairs/gibct-data-service/blob/master/Data_Management_Artifacts/GIBCT_Data_Ownership.xlsx</w:t>
         </w:r>
       </w:hyperlink>
-      <w:bookmarkStart w:id="21" w:name="_GoBack"/>
-      <w:bookmarkEnd w:id="21"/>
     </w:p>
     <w:sectPr>
-      <w:headerReference w:type="default" r:id="rId35"/>
+      <w:headerReference w:type="default" r:id="rId33"/>
       <w:pgSz w:w="12240" w:h="15840"/>
       <w:pgMar w:top="710" w:right="1800" w:bottom="1440" w:left="1260" w:header="450" w:footer="720" w:gutter="0"/>
       <w:cols w:space="720"/>
@@ -4160,6 +4417,119 @@
     </w:lvl>
   </w:abstractNum>
   <w:abstractNum w:abstractNumId="5">
+    <w:nsid w:val="21BF4203"/>
+    <w:multiLevelType w:val="hybridMultilevel"/>
+    <w:tmpl w:val="5E3C9A54"/>
+    <w:lvl w:ilvl="0" w:tplc="04090001">
+      <w:start w:val="1"/>
+      <w:numFmt w:val="bullet"/>
+      <w:lvlText w:val=""/>
+      <w:lvlJc w:val="left"/>
+      <w:pPr>
+        <w:ind w:left="720" w:hanging="360"/>
+      </w:pPr>
+      <w:rPr>
+        <w:rFonts w:ascii="Symbol" w:hAnsi="Symbol" w:hint="default"/>
+      </w:rPr>
+    </w:lvl>
+    <w:lvl w:ilvl="1" w:tplc="04090003" w:tentative="1">
+      <w:start w:val="1"/>
+      <w:numFmt w:val="bullet"/>
+      <w:lvlText w:val="o"/>
+      <w:lvlJc w:val="left"/>
+      <w:pPr>
+        <w:ind w:left="1440" w:hanging="360"/>
+      </w:pPr>
+      <w:rPr>
+        <w:rFonts w:ascii="Courier New" w:hAnsi="Courier New" w:hint="default"/>
+      </w:rPr>
+    </w:lvl>
+    <w:lvl w:ilvl="2" w:tplc="04090005" w:tentative="1">
+      <w:start w:val="1"/>
+      <w:numFmt w:val="bullet"/>
+      <w:lvlText w:val=""/>
+      <w:lvlJc w:val="left"/>
+      <w:pPr>
+        <w:ind w:left="2160" w:hanging="360"/>
+      </w:pPr>
+      <w:rPr>
+        <w:rFonts w:ascii="Wingdings" w:hAnsi="Wingdings" w:hint="default"/>
+      </w:rPr>
+    </w:lvl>
+    <w:lvl w:ilvl="3" w:tplc="04090001" w:tentative="1">
+      <w:start w:val="1"/>
+      <w:numFmt w:val="bullet"/>
+      <w:lvlText w:val=""/>
+      <w:lvlJc w:val="left"/>
+      <w:pPr>
+        <w:ind w:left="2880" w:hanging="360"/>
+      </w:pPr>
+      <w:rPr>
+        <w:rFonts w:ascii="Symbol" w:hAnsi="Symbol" w:hint="default"/>
+      </w:rPr>
+    </w:lvl>
+    <w:lvl w:ilvl="4" w:tplc="04090003" w:tentative="1">
+      <w:start w:val="1"/>
+      <w:numFmt w:val="bullet"/>
+      <w:lvlText w:val="o"/>
+      <w:lvlJc w:val="left"/>
+      <w:pPr>
+        <w:ind w:left="3600" w:hanging="360"/>
+      </w:pPr>
+      <w:rPr>
+        <w:rFonts w:ascii="Courier New" w:hAnsi="Courier New" w:hint="default"/>
+      </w:rPr>
+    </w:lvl>
+    <w:lvl w:ilvl="5" w:tplc="04090005" w:tentative="1">
+      <w:start w:val="1"/>
+      <w:numFmt w:val="bullet"/>
+      <w:lvlText w:val=""/>
+      <w:lvlJc w:val="left"/>
+      <w:pPr>
+        <w:ind w:left="4320" w:hanging="360"/>
+      </w:pPr>
+      <w:rPr>
+        <w:rFonts w:ascii="Wingdings" w:hAnsi="Wingdings" w:hint="default"/>
+      </w:rPr>
+    </w:lvl>
+    <w:lvl w:ilvl="6" w:tplc="04090001" w:tentative="1">
+      <w:start w:val="1"/>
+      <w:numFmt w:val="bullet"/>
+      <w:lvlText w:val=""/>
+      <w:lvlJc w:val="left"/>
+      <w:pPr>
+        <w:ind w:left="5040" w:hanging="360"/>
+      </w:pPr>
+      <w:rPr>
+        <w:rFonts w:ascii="Symbol" w:hAnsi="Symbol" w:hint="default"/>
+      </w:rPr>
+    </w:lvl>
+    <w:lvl w:ilvl="7" w:tplc="04090003" w:tentative="1">
+      <w:start w:val="1"/>
+      <w:numFmt w:val="bullet"/>
+      <w:lvlText w:val="o"/>
+      <w:lvlJc w:val="left"/>
+      <w:pPr>
+        <w:ind w:left="5760" w:hanging="360"/>
+      </w:pPr>
+      <w:rPr>
+        <w:rFonts w:ascii="Courier New" w:hAnsi="Courier New" w:hint="default"/>
+      </w:rPr>
+    </w:lvl>
+    <w:lvl w:ilvl="8" w:tplc="04090005" w:tentative="1">
+      <w:start w:val="1"/>
+      <w:numFmt w:val="bullet"/>
+      <w:lvlText w:val=""/>
+      <w:lvlJc w:val="left"/>
+      <w:pPr>
+        <w:ind w:left="6480" w:hanging="360"/>
+      </w:pPr>
+      <w:rPr>
+        <w:rFonts w:ascii="Wingdings" w:hAnsi="Wingdings" w:hint="default"/>
+      </w:rPr>
+    </w:lvl>
+  </w:abstractNum>
+  <w:abstractNum w:abstractNumId="6">
     <w:nsid w:val="22B8284F"/>
     <w:multiLevelType w:val="hybridMultilevel"/>
     <w:tmpl w:val="53A2D522"/>
@@ -4272,7 +4642,7 @@
       </w:rPr>
     </w:lvl>
   </w:abstractNum>
-  <w:abstractNum w:abstractNumId="6">
+  <w:abstractNum w:abstractNumId="7">
     <w:nsid w:val="243C3C7B"/>
     <w:multiLevelType w:val="hybridMultilevel"/>
     <w:tmpl w:val="18560964"/>
@@ -4358,7 +4728,7 @@
       </w:pPr>
     </w:lvl>
   </w:abstractNum>
-  <w:abstractNum w:abstractNumId="7">
+  <w:abstractNum w:abstractNumId="8">
     <w:nsid w:val="2EC73B34"/>
     <w:multiLevelType w:val="hybridMultilevel"/>
     <w:tmpl w:val="D9588152"/>
@@ -4444,7 +4814,120 @@
       </w:pPr>
     </w:lvl>
   </w:abstractNum>
-  <w:abstractNum w:abstractNumId="8">
+  <w:abstractNum w:abstractNumId="9">
+    <w:nsid w:val="38641E21"/>
+    <w:multiLevelType w:val="hybridMultilevel"/>
+    <w:tmpl w:val="118C6B3C"/>
+    <w:lvl w:ilvl="0" w:tplc="04090001">
+      <w:start w:val="1"/>
+      <w:numFmt w:val="bullet"/>
+      <w:lvlText w:val=""/>
+      <w:lvlJc w:val="left"/>
+      <w:pPr>
+        <w:ind w:left="720" w:hanging="360"/>
+      </w:pPr>
+      <w:rPr>
+        <w:rFonts w:ascii="Symbol" w:hAnsi="Symbol" w:hint="default"/>
+      </w:rPr>
+    </w:lvl>
+    <w:lvl w:ilvl="1" w:tplc="04090003" w:tentative="1">
+      <w:start w:val="1"/>
+      <w:numFmt w:val="bullet"/>
+      <w:lvlText w:val="o"/>
+      <w:lvlJc w:val="left"/>
+      <w:pPr>
+        <w:ind w:left="1440" w:hanging="360"/>
+      </w:pPr>
+      <w:rPr>
+        <w:rFonts w:ascii="Courier New" w:hAnsi="Courier New" w:hint="default"/>
+      </w:rPr>
+    </w:lvl>
+    <w:lvl w:ilvl="2" w:tplc="04090005" w:tentative="1">
+      <w:start w:val="1"/>
+      <w:numFmt w:val="bullet"/>
+      <w:lvlText w:val=""/>
+      <w:lvlJc w:val="left"/>
+      <w:pPr>
+        <w:ind w:left="2160" w:hanging="360"/>
+      </w:pPr>
+      <w:rPr>
+        <w:rFonts w:ascii="Wingdings" w:hAnsi="Wingdings" w:hint="default"/>
+      </w:rPr>
+    </w:lvl>
+    <w:lvl w:ilvl="3" w:tplc="04090001" w:tentative="1">
+      <w:start w:val="1"/>
+      <w:numFmt w:val="bullet"/>
+      <w:lvlText w:val=""/>
+      <w:lvlJc w:val="left"/>
+      <w:pPr>
+        <w:ind w:left="2880" w:hanging="360"/>
+      </w:pPr>
+      <w:rPr>
+        <w:rFonts w:ascii="Symbol" w:hAnsi="Symbol" w:hint="default"/>
+      </w:rPr>
+    </w:lvl>
+    <w:lvl w:ilvl="4" w:tplc="04090003" w:tentative="1">
+      <w:start w:val="1"/>
+      <w:numFmt w:val="bullet"/>
+      <w:lvlText w:val="o"/>
+      <w:lvlJc w:val="left"/>
+      <w:pPr>
+        <w:ind w:left="3600" w:hanging="360"/>
+      </w:pPr>
+      <w:rPr>
+        <w:rFonts w:ascii="Courier New" w:hAnsi="Courier New" w:hint="default"/>
+      </w:rPr>
+    </w:lvl>
+    <w:lvl w:ilvl="5" w:tplc="04090005" w:tentative="1">
+      <w:start w:val="1"/>
+      <w:numFmt w:val="bullet"/>
+      <w:lvlText w:val=""/>
+      <w:lvlJc w:val="left"/>
+      <w:pPr>
+        <w:ind w:left="4320" w:hanging="360"/>
+      </w:pPr>
+      <w:rPr>
+        <w:rFonts w:ascii="Wingdings" w:hAnsi="Wingdings" w:hint="default"/>
+      </w:rPr>
+    </w:lvl>
+    <w:lvl w:ilvl="6" w:tplc="04090001" w:tentative="1">
+      <w:start w:val="1"/>
+      <w:numFmt w:val="bullet"/>
+      <w:lvlText w:val=""/>
+      <w:lvlJc w:val="left"/>
+      <w:pPr>
+        <w:ind w:left="5040" w:hanging="360"/>
+      </w:pPr>
+      <w:rPr>
+        <w:rFonts w:ascii="Symbol" w:hAnsi="Symbol" w:hint="default"/>
+      </w:rPr>
+    </w:lvl>
+    <w:lvl w:ilvl="7" w:tplc="04090003" w:tentative="1">
+      <w:start w:val="1"/>
+      <w:numFmt w:val="bullet"/>
+      <w:lvlText w:val="o"/>
+      <w:lvlJc w:val="left"/>
+      <w:pPr>
+        <w:ind w:left="5760" w:hanging="360"/>
+      </w:pPr>
+      <w:rPr>
+        <w:rFonts w:ascii="Courier New" w:hAnsi="Courier New" w:hint="default"/>
+      </w:rPr>
+    </w:lvl>
+    <w:lvl w:ilvl="8" w:tplc="04090005" w:tentative="1">
+      <w:start w:val="1"/>
+      <w:numFmt w:val="bullet"/>
+      <w:lvlText w:val=""/>
+      <w:lvlJc w:val="left"/>
+      <w:pPr>
+        <w:ind w:left="6480" w:hanging="360"/>
+      </w:pPr>
+      <w:rPr>
+        <w:rFonts w:ascii="Wingdings" w:hAnsi="Wingdings" w:hint="default"/>
+      </w:rPr>
+    </w:lvl>
+  </w:abstractNum>
+  <w:abstractNum w:abstractNumId="10">
     <w:nsid w:val="3BAD2C1D"/>
     <w:multiLevelType w:val="hybridMultilevel"/>
     <w:tmpl w:val="170C66CC"/>
@@ -4530,7 +5013,7 @@
       </w:pPr>
     </w:lvl>
   </w:abstractNum>
-  <w:abstractNum w:abstractNumId="9">
+  <w:abstractNum w:abstractNumId="11">
     <w:nsid w:val="43350914"/>
     <w:multiLevelType w:val="hybridMultilevel"/>
     <w:tmpl w:val="058E7666"/>
@@ -4616,7 +5099,7 @@
       </w:pPr>
     </w:lvl>
   </w:abstractNum>
-  <w:abstractNum w:abstractNumId="10">
+  <w:abstractNum w:abstractNumId="12">
     <w:nsid w:val="67493689"/>
     <w:multiLevelType w:val="hybridMultilevel"/>
     <w:tmpl w:val="C9FC767C"/>
@@ -4729,7 +5212,7 @@
       </w:rPr>
     </w:lvl>
   </w:abstractNum>
-  <w:abstractNum w:abstractNumId="11">
+  <w:abstractNum w:abstractNumId="13">
     <w:nsid w:val="6AE46AF1"/>
     <w:multiLevelType w:val="hybridMultilevel"/>
     <w:tmpl w:val="D7F67040"/>
@@ -4842,7 +5325,7 @@
       </w:rPr>
     </w:lvl>
   </w:abstractNum>
-  <w:abstractNum w:abstractNumId="12">
+  <w:abstractNum w:abstractNumId="14">
     <w:nsid w:val="6BC109C7"/>
     <w:multiLevelType w:val="hybridMultilevel"/>
     <w:tmpl w:val="B05E8038"/>
@@ -4929,7 +5412,7 @@
     </w:lvl>
   </w:abstractNum>
   <w:num w:numId="1">
-    <w:abstractNumId w:val="11"/>
+    <w:abstractNumId w:val="13"/>
   </w:num>
   <w:num w:numId="2">
     <w:abstractNumId w:val="0"/>
@@ -4941,30 +5424,36 @@
     <w:abstractNumId w:val="3"/>
   </w:num>
   <w:num w:numId="5">
-    <w:abstractNumId w:val="7"/>
+    <w:abstractNumId w:val="8"/>
   </w:num>
   <w:num w:numId="6">
-    <w:abstractNumId w:val="9"/>
+    <w:abstractNumId w:val="11"/>
   </w:num>
   <w:num w:numId="7">
     <w:abstractNumId w:val="2"/>
   </w:num>
   <w:num w:numId="8">
-    <w:abstractNumId w:val="12"/>
+    <w:abstractNumId w:val="14"/>
   </w:num>
   <w:num w:numId="9">
-    <w:abstractNumId w:val="8"/>
+    <w:abstractNumId w:val="10"/>
   </w:num>
   <w:num w:numId="10">
-    <w:abstractNumId w:val="6"/>
+    <w:abstractNumId w:val="7"/>
   </w:num>
   <w:num w:numId="11">
-    <w:abstractNumId w:val="10"/>
+    <w:abstractNumId w:val="12"/>
   </w:num>
   <w:num w:numId="12">
     <w:abstractNumId w:val="4"/>
   </w:num>
   <w:num w:numId="13">
+    <w:abstractNumId w:val="6"/>
+  </w:num>
+  <w:num w:numId="14">
+    <w:abstractNumId w:val="9"/>
+  </w:num>
+  <w:num w:numId="15">
     <w:abstractNumId w:val="5"/>
   </w:num>
 </w:numbering>
@@ -7582,7 +8071,7 @@
 </file>
 
 <file path=customXml/itemProps1.xml><?xml version="1.0" encoding="utf-8"?>
-<ds:datastoreItem xmlns:ds="http://schemas.openxmlformats.org/officeDocument/2006/customXml" ds:itemID="{5772E025-207B-A44D-B379-6BA25301173F}">
+<ds:datastoreItem xmlns:ds="http://schemas.openxmlformats.org/officeDocument/2006/customXml" ds:itemID="{033F0945-E4E0-584D-A086-148029F3D4A8}">
   <ds:schemaRefs>
     <ds:schemaRef ds:uri="http://schemas.openxmlformats.org/officeDocument/2006/bibliography"/>
   </ds:schemaRefs>

</xml_diff>